<commit_message>
Begin gemaakt aan Datadictionary van gewenste situatie.
</commit_message>
<xml_diff>
--- a/Gewenste situatie/Oude Situatie Aantekeningen/RRM AenC SQL.docx
+++ b/Gewenste situatie/Oude Situatie Aantekeningen/RRM AenC SQL.docx
@@ -421,176 +421,173 @@
           <w:lang w:val="en-GB"/>
         </w:rPr>
       </w:pPr>
+    </w:p>
+    <w:p>
+      <w:pPr>
+        <w:rPr>
+          <w:lang w:val="en-GB"/>
+        </w:rPr>
+      </w:pPr>
+      <w:r>
+        <w:rPr>
+          <w:lang w:val="en-GB"/>
+        </w:rPr>
+        <w:t>Sales_Order(</w:t>
+      </w:r>
+      <w:r>
+        <w:rPr>
+          <w:u w:val="single"/>
+          <w:lang w:val="en-GB"/>
+        </w:rPr>
+        <w:t>id</w:t>
+      </w:r>
+      <w:r>
+        <w:rPr>
+          <w:lang w:val="en-GB"/>
+        </w:rPr>
+        <w:t xml:space="preserve">, </w:t>
+      </w:r>
+      <w:r>
+        <w:rPr>
+          <w:i/>
+          <w:lang w:val="en-GB"/>
+        </w:rPr>
+        <w:t>cust_id</w:t>
+      </w:r>
+      <w:r>
+        <w:rPr>
+          <w:lang w:val="en-GB"/>
+        </w:rPr>
+        <w:t xml:space="preserve">, order_date, </w:t>
+      </w:r>
+      <w:r>
+        <w:rPr>
+          <w:i/>
+          <w:lang w:val="en-GB"/>
+        </w:rPr>
+        <w:t>fin_code_id,</w:t>
+      </w:r>
+      <w:r>
+        <w:rPr>
+          <w:lang w:val="en-GB"/>
+        </w:rPr>
+        <w:t xml:space="preserve"> region, </w:t>
+      </w:r>
+      <w:r>
+        <w:rPr>
+          <w:i/>
+          <w:lang w:val="en-GB"/>
+        </w:rPr>
+        <w:t>sales_rep</w:t>
+      </w:r>
+      <w:r>
+        <w:rPr>
+          <w:lang w:val="en-GB"/>
+        </w:rPr>
+        <w:t>)</w:t>
+      </w:r>
+    </w:p>
+    <w:p>
+      <w:pPr>
+        <w:ind w:left="720"/>
+      </w:pPr>
+      <w:r>
+        <w:t>PK is id</w:t>
+      </w:r>
+    </w:p>
+    <w:p>
+      <w:pPr>
+        <w:ind w:left="720"/>
+      </w:pPr>
+      <w:r>
+        <w:t>cust_id is FK verwijst naar id in Customer.</w:t>
+      </w:r>
+    </w:p>
+    <w:p>
+      <w:pPr>
+        <w:ind w:left="720"/>
+      </w:pPr>
+      <w:r>
+        <w:t>fin_code_id is FK verwijst naar code in fin_code</w:t>
+      </w:r>
+    </w:p>
+    <w:p>
+      <w:pPr>
+        <w:ind w:left="720"/>
+        <w:rPr>
+          <w:lang w:val="en-GB"/>
+        </w:rPr>
+      </w:pPr>
+      <w:r>
+        <w:rPr>
+          <w:lang w:val="en-GB"/>
+        </w:rPr>
+        <w:t>sales_rep is FK verwijst naar emp_id in Employee</w:t>
+      </w:r>
+    </w:p>
+    <w:p>
+      <w:pPr>
+        <w:rPr>
+          <w:lang w:val="en-GB"/>
+        </w:rPr>
+      </w:pPr>
+    </w:p>
+    <w:p>
+      <w:pPr>
+        <w:rPr>
+          <w:lang w:val="en-GB"/>
+        </w:rPr>
+      </w:pPr>
+      <w:r>
+        <w:rPr>
+          <w:lang w:val="en-GB"/>
+        </w:rPr>
+        <w:t>sales_order_item(</w:t>
+      </w:r>
+      <w:r>
+        <w:rPr>
+          <w:i/>
+          <w:u w:val="single"/>
+          <w:lang w:val="en-GB"/>
+        </w:rPr>
+        <w:t>id</w:t>
+      </w:r>
+      <w:r>
+        <w:rPr>
+          <w:u w:val="single"/>
+          <w:lang w:val="en-GB"/>
+        </w:rPr>
+        <w:t>, line_id</w:t>
+      </w:r>
+      <w:r>
+        <w:rPr>
+          <w:lang w:val="en-GB"/>
+        </w:rPr>
+        <w:t xml:space="preserve">, </w:t>
+      </w:r>
+      <w:r>
+        <w:rPr>
+          <w:i/>
+          <w:lang w:val="en-GB"/>
+        </w:rPr>
+        <w:t>prod_id</w:t>
+      </w:r>
+      <w:r>
+        <w:rPr>
+          <w:lang w:val="en-GB"/>
+        </w:rPr>
+        <w:t>, quantity, ship_date)</w:t>
+      </w:r>
+    </w:p>
+    <w:p>
+      <w:pPr>
+        <w:ind w:left="720"/>
+      </w:pPr>
+      <w:r>
+        <w:t>id en line_id is PK</w:t>
+      </w:r>
       <w:bookmarkStart w:id="2" w:name="_GoBack"/>
       <w:bookmarkEnd w:id="2"/>
-    </w:p>
-    <w:p>
-      <w:pPr>
-        <w:rPr>
-          <w:lang w:val="en-GB"/>
-        </w:rPr>
-      </w:pPr>
-      <w:r>
-        <w:rPr>
-          <w:lang w:val="en-GB"/>
-        </w:rPr>
-        <w:t>Sales_Order(</w:t>
-      </w:r>
-      <w:r>
-        <w:rPr>
-          <w:u w:val="single"/>
-          <w:lang w:val="en-GB"/>
-        </w:rPr>
-        <w:t>id</w:t>
-      </w:r>
-      <w:r>
-        <w:rPr>
-          <w:lang w:val="en-GB"/>
-        </w:rPr>
-        <w:t xml:space="preserve">, </w:t>
-      </w:r>
-      <w:r>
-        <w:rPr>
-          <w:i/>
-          <w:lang w:val="en-GB"/>
-        </w:rPr>
-        <w:t>cust_id</w:t>
-      </w:r>
-      <w:r>
-        <w:rPr>
-          <w:lang w:val="en-GB"/>
-        </w:rPr>
-        <w:t xml:space="preserve">, order_date, </w:t>
-      </w:r>
-      <w:r>
-        <w:rPr>
-          <w:i/>
-          <w:lang w:val="en-GB"/>
-        </w:rPr>
-        <w:t>fin_code_id,</w:t>
-      </w:r>
-      <w:r>
-        <w:rPr>
-          <w:lang w:val="en-GB"/>
-        </w:rPr>
-        <w:t xml:space="preserve"> region, </w:t>
-      </w:r>
-      <w:r>
-        <w:rPr>
-          <w:i/>
-          <w:lang w:val="en-GB"/>
-        </w:rPr>
-        <w:t>sales_rep</w:t>
-      </w:r>
-      <w:r>
-        <w:rPr>
-          <w:lang w:val="en-GB"/>
-        </w:rPr>
-        <w:t>)</w:t>
-      </w:r>
-    </w:p>
-    <w:p>
-      <w:pPr>
-        <w:ind w:left="720"/>
-      </w:pPr>
-      <w:r>
-        <w:t>PK is id</w:t>
-      </w:r>
-    </w:p>
-    <w:p>
-      <w:pPr>
-        <w:ind w:left="720"/>
-      </w:pPr>
-      <w:r>
-        <w:t>cust_id is FK verwijst naar id in Customer.</w:t>
-      </w:r>
-    </w:p>
-    <w:p>
-      <w:pPr>
-        <w:ind w:left="720"/>
-      </w:pPr>
-      <w:r>
-        <w:t>fin_code_id is FK verwijst naar code in fin_code</w:t>
-      </w:r>
-    </w:p>
-    <w:p>
-      <w:pPr>
-        <w:ind w:left="720"/>
-        <w:rPr>
-          <w:lang w:val="en-GB"/>
-        </w:rPr>
-      </w:pPr>
-      <w:r>
-        <w:rPr>
-          <w:lang w:val="en-GB"/>
-        </w:rPr>
-        <w:t>sales_rep is FK verwijst naar emp_id in Employee</w:t>
-      </w:r>
-    </w:p>
-    <w:p>
-      <w:pPr>
-        <w:rPr>
-          <w:lang w:val="en-GB"/>
-        </w:rPr>
-      </w:pPr>
-    </w:p>
-    <w:p>
-      <w:pPr>
-        <w:rPr>
-          <w:lang w:val="en-GB"/>
-        </w:rPr>
-      </w:pPr>
-      <w:r>
-        <w:rPr>
-          <w:lang w:val="en-GB"/>
-        </w:rPr>
-        <w:t>sales_order_item(</w:t>
-      </w:r>
-      <w:r>
-        <w:rPr>
-          <w:i/>
-          <w:u w:val="single"/>
-          <w:lang w:val="en-GB"/>
-        </w:rPr>
-        <w:t>id</w:t>
-      </w:r>
-      <w:r>
-        <w:rPr>
-          <w:u w:val="single"/>
-          <w:lang w:val="en-GB"/>
-        </w:rPr>
-        <w:t>, line_id</w:t>
-      </w:r>
-      <w:r>
-        <w:rPr>
-          <w:lang w:val="en-GB"/>
-        </w:rPr>
-        <w:t xml:space="preserve">, </w:t>
-      </w:r>
-      <w:r>
-        <w:rPr>
-          <w:i/>
-          <w:lang w:val="en-GB"/>
-        </w:rPr>
-        <w:t>prod_id</w:t>
-      </w:r>
-      <w:r>
-        <w:rPr>
-          <w:lang w:val="en-GB"/>
-        </w:rPr>
-        <w:t>, quantity, ship_date)</w:t>
-      </w:r>
-    </w:p>
-    <w:p>
-      <w:pPr>
-        <w:ind w:left="720"/>
-      </w:pPr>
-      <w:r>
-        <w:t>PK is id</w:t>
-      </w:r>
-      <w:r>
-        <w:t xml:space="preserve"> en line_id</w:t>
-      </w:r>
     </w:p>
     <w:p>
       <w:pPr>
@@ -808,6 +805,7 @@
     <w:lsdException w:name="HTML Sample" w:semiHidden="1" w:unhideWhenUsed="1"/>
     <w:lsdException w:name="HTML Typewriter" w:semiHidden="1" w:unhideWhenUsed="1"/>
     <w:lsdException w:name="HTML Variable" w:semiHidden="1" w:unhideWhenUsed="1"/>
+    <w:lsdException w:name="Normal Table" w:semiHidden="1" w:unhideWhenUsed="1"/>
     <w:lsdException w:name="annotation subject" w:semiHidden="1" w:unhideWhenUsed="1"/>
     <w:lsdException w:name="No List" w:semiHidden="1" w:unhideWhenUsed="1"/>
     <w:lsdException w:name="Outline List 1" w:semiHidden="1" w:unhideWhenUsed="1"/>
@@ -851,8 +849,10 @@
     <w:lsdException w:name="Table Elegant" w:semiHidden="1" w:unhideWhenUsed="1"/>
     <w:lsdException w:name="Table Professional" w:semiHidden="1" w:unhideWhenUsed="1"/>
     <w:lsdException w:name="Table Subtle 1" w:semiHidden="1" w:unhideWhenUsed="1"/>
+    <w:lsdException w:name="Table Subtle 2" w:semiHidden="1" w:unhideWhenUsed="1"/>
     <w:lsdException w:name="Table Web 1" w:semiHidden="1" w:unhideWhenUsed="1"/>
     <w:lsdException w:name="Table Web 2" w:semiHidden="1" w:unhideWhenUsed="1"/>
+    <w:lsdException w:name="Table Web 3" w:semiHidden="1" w:unhideWhenUsed="1"/>
     <w:lsdException w:name="Balloon Text" w:semiHidden="1" w:unhideWhenUsed="1"/>
     <w:lsdException w:name="Table Grid" w:uiPriority="39"/>
     <w:lsdException w:name="Table Theme" w:semiHidden="1" w:unhideWhenUsed="1"/>

</xml_diff>